<commit_message>
Update test plan and test strategy
</commit_message>
<xml_diff>
--- a/Docs/Test Plan and Test Strategy.docx
+++ b/Docs/Test Plan and Test Strategy.docx
@@ -1439,6 +1439,672 @@
       </w:tr>
     </w:tbl>
     <w:p/>
+    <w:p>
+      <w:r>
+        <w:br w:type="page"/>
+      </w:r>
+    </w:p>
+    <w:p>
+      <w:pPr>
+        <w:pStyle w:val="Ttulo1"/>
+      </w:pPr>
+      <w:r>
+        <w:lastRenderedPageBreak/>
+        <w:t>Test Strategy</w:t>
+      </w:r>
+    </w:p>
+    <w:p/>
+    <w:p>
+      <w:pPr>
+        <w:pStyle w:val="Subttulo"/>
+      </w:pPr>
+      <w:r>
+        <w:t>Enfoque</w:t>
+      </w:r>
+    </w:p>
+    <w:p>
+      <w:r>
+        <w:t>En gran medida se planea emplear las pruebas de caja blanca para nuestros test cases y scripts, tanto de manera manual como de manera automatizada.</w:t>
+      </w:r>
+    </w:p>
+    <w:p>
+      <w:r>
+        <w:t>Para la resolucion de bugs y errores se empleara la experiencia del equipo de desarrollo puesto que ya hay un background de buen nivel, esto facilitara el desarrollo del framework.</w:t>
+      </w:r>
+    </w:p>
+    <w:p>
+      <w:r>
+        <w:t>Las pruebas de estado tambien seran un recurso que se utilizara.</w:t>
+      </w:r>
+    </w:p>
+    <w:p/>
+    <w:p>
+      <w:pPr>
+        <w:pStyle w:val="Subttulo"/>
+      </w:pPr>
+      <w:r>
+        <w:t>Recursos</w:t>
+      </w:r>
+    </w:p>
+    <w:p>
+      <w:r>
+        <w:t>Samsung Galaxy S9</w:t>
+      </w:r>
+    </w:p>
+    <w:p/>
+    <w:tbl>
+      <w:tblPr>
+        <w:tblW w:w="9615" w:type="dxa"/>
+        <w:tblCellSpacing w:w="0" w:type="dxa"/>
+        <w:tblBorders>
+          <w:top w:val="single" w:sz="36" w:space="0" w:color="EEEEEE"/>
+        </w:tblBorders>
+        <w:shd w:val="clear" w:color="auto" w:fill="FAFAFA"/>
+        <w:tblCellMar>
+          <w:top w:w="15" w:type="dxa"/>
+          <w:left w:w="0" w:type="dxa"/>
+          <w:bottom w:w="15" w:type="dxa"/>
+          <w:right w:w="0" w:type="dxa"/>
+        </w:tblCellMar>
+        <w:tblLook w:val="04A0" w:firstRow="1" w:lastRow="0" w:firstColumn="1" w:lastColumn="0" w:noHBand="0" w:noVBand="1"/>
+      </w:tblPr>
+      <w:tblGrid>
+        <w:gridCol w:w="1650"/>
+        <w:gridCol w:w="7965"/>
+      </w:tblGrid>
+      <w:tr>
+        <w:trPr>
+          <w:tblCellSpacing w:w="0" w:type="dxa"/>
+        </w:trPr>
+        <w:tc>
+          <w:tcPr>
+            <w:tcW w:w="1650" w:type="dxa"/>
+            <w:tcBorders>
+              <w:top w:val="nil"/>
+              <w:left w:val="nil"/>
+              <w:bottom w:val="single" w:sz="6" w:space="0" w:color="F0F0F0"/>
+              <w:right w:val="nil"/>
+            </w:tcBorders>
+            <w:shd w:val="clear" w:color="auto" w:fill="FAFAFA"/>
+            <w:tcMar>
+              <w:top w:w="30" w:type="dxa"/>
+              <w:left w:w="150" w:type="dxa"/>
+              <w:bottom w:w="30" w:type="dxa"/>
+              <w:right w:w="150" w:type="dxa"/>
+            </w:tcMar>
+            <w:hideMark/>
+          </w:tcPr>
+          <w:p>
+            <w:pPr>
+              <w:rPr>
+                <w:lang w:eastAsia="es-MX"/>
+              </w:rPr>
+            </w:pPr>
+            <w:hyperlink r:id="rId5" w:history="1">
+              <w:r>
+                <w:rPr>
+                  <w:color w:val="555555"/>
+                  <w:u w:val="single"/>
+                  <w:bdr w:val="none" w:sz="0" w:space="0" w:color="auto" w:frame="1"/>
+                  <w:lang w:eastAsia="es-MX"/>
+                </w:rPr>
+                <w:t>OS</w:t>
+              </w:r>
+            </w:hyperlink>
+          </w:p>
+        </w:tc>
+        <w:tc>
+          <w:tcPr>
+            <w:tcW w:w="0" w:type="auto"/>
+            <w:tcBorders>
+              <w:top w:val="nil"/>
+              <w:left w:val="nil"/>
+              <w:bottom w:val="single" w:sz="6" w:space="0" w:color="F0F0F0"/>
+              <w:right w:val="nil"/>
+            </w:tcBorders>
+            <w:shd w:val="clear" w:color="auto" w:fill="FAFAFA"/>
+            <w:tcMar>
+              <w:top w:w="30" w:type="dxa"/>
+              <w:left w:w="150" w:type="dxa"/>
+              <w:bottom w:w="30" w:type="dxa"/>
+              <w:right w:w="150" w:type="dxa"/>
+            </w:tcMar>
+            <w:hideMark/>
+          </w:tcPr>
+          <w:p>
+            <w:pPr>
+              <w:rPr>
+                <w:color w:val="000000"/>
+                <w:lang w:val="en-US" w:eastAsia="es-MX"/>
+              </w:rPr>
+            </w:pPr>
+            <w:r>
+              <w:rPr>
+                <w:color w:val="000000"/>
+                <w:lang w:val="en-US" w:eastAsia="es-MX"/>
+              </w:rPr>
+              <w:t>Android 8.0 (Oreo), upgradable to Android 10, One UI 2.0</w:t>
+            </w:r>
+          </w:p>
+        </w:tc>
+      </w:tr>
+      <w:tr>
+        <w:trPr>
+          <w:tblCellSpacing w:w="0" w:type="dxa"/>
+        </w:trPr>
+        <w:tc>
+          <w:tcPr>
+            <w:tcW w:w="1650" w:type="dxa"/>
+            <w:tcBorders>
+              <w:top w:val="nil"/>
+              <w:left w:val="nil"/>
+              <w:bottom w:val="single" w:sz="6" w:space="0" w:color="F0F0F0"/>
+              <w:right w:val="nil"/>
+            </w:tcBorders>
+            <w:shd w:val="clear" w:color="auto" w:fill="FAFAFA"/>
+            <w:tcMar>
+              <w:top w:w="30" w:type="dxa"/>
+              <w:left w:w="150" w:type="dxa"/>
+              <w:bottom w:w="30" w:type="dxa"/>
+              <w:right w:w="150" w:type="dxa"/>
+            </w:tcMar>
+            <w:hideMark/>
+          </w:tcPr>
+          <w:p>
+            <w:pPr>
+              <w:rPr>
+                <w:lang w:eastAsia="es-MX"/>
+              </w:rPr>
+            </w:pPr>
+            <w:hyperlink r:id="rId6" w:history="1">
+              <w:r>
+                <w:rPr>
+                  <w:color w:val="555555"/>
+                  <w:u w:val="single"/>
+                  <w:bdr w:val="none" w:sz="0" w:space="0" w:color="auto" w:frame="1"/>
+                  <w:lang w:eastAsia="es-MX"/>
+                </w:rPr>
+                <w:t>Chipset</w:t>
+              </w:r>
+            </w:hyperlink>
+          </w:p>
+        </w:tc>
+        <w:tc>
+          <w:tcPr>
+            <w:tcW w:w="0" w:type="auto"/>
+            <w:tcBorders>
+              <w:top w:val="nil"/>
+              <w:left w:val="nil"/>
+              <w:bottom w:val="single" w:sz="6" w:space="0" w:color="F0F0F0"/>
+              <w:right w:val="nil"/>
+            </w:tcBorders>
+            <w:shd w:val="clear" w:color="auto" w:fill="FAFAFA"/>
+            <w:tcMar>
+              <w:top w:w="30" w:type="dxa"/>
+              <w:left w:w="150" w:type="dxa"/>
+              <w:bottom w:w="30" w:type="dxa"/>
+              <w:right w:w="150" w:type="dxa"/>
+            </w:tcMar>
+            <w:hideMark/>
+          </w:tcPr>
+          <w:p>
+            <w:pPr>
+              <w:rPr>
+                <w:color w:val="000000"/>
+                <w:lang w:eastAsia="es-MX"/>
+              </w:rPr>
+            </w:pPr>
+            <w:r>
+              <w:rPr>
+                <w:color w:val="000000"/>
+                <w:lang w:eastAsia="es-MX"/>
+              </w:rPr>
+              <w:t>Exynos 9810 (10 nm) - EMEA</w:t>
+            </w:r>
+            <w:r>
+              <w:rPr>
+                <w:color w:val="000000"/>
+                <w:lang w:eastAsia="es-MX"/>
+              </w:rPr>
+              <w:br/>
+              <w:t>Qualcomm SDM845 Snapdragon 845 (10 nm) - USA/LATAM, China</w:t>
+            </w:r>
+          </w:p>
+        </w:tc>
+      </w:tr>
+      <w:tr>
+        <w:trPr>
+          <w:tblCellSpacing w:w="0" w:type="dxa"/>
+        </w:trPr>
+        <w:tc>
+          <w:tcPr>
+            <w:tcW w:w="1650" w:type="dxa"/>
+            <w:tcBorders>
+              <w:top w:val="nil"/>
+              <w:left w:val="nil"/>
+              <w:bottom w:val="single" w:sz="6" w:space="0" w:color="F0F0F0"/>
+              <w:right w:val="nil"/>
+            </w:tcBorders>
+            <w:shd w:val="clear" w:color="auto" w:fill="FAFAFA"/>
+            <w:tcMar>
+              <w:top w:w="30" w:type="dxa"/>
+              <w:left w:w="150" w:type="dxa"/>
+              <w:bottom w:w="30" w:type="dxa"/>
+              <w:right w:w="150" w:type="dxa"/>
+            </w:tcMar>
+            <w:hideMark/>
+          </w:tcPr>
+          <w:p>
+            <w:pPr>
+              <w:rPr>
+                <w:lang w:eastAsia="es-MX"/>
+              </w:rPr>
+            </w:pPr>
+            <w:hyperlink r:id="rId7" w:history="1">
+              <w:r>
+                <w:rPr>
+                  <w:color w:val="555555"/>
+                  <w:u w:val="single"/>
+                  <w:bdr w:val="none" w:sz="0" w:space="0" w:color="auto" w:frame="1"/>
+                  <w:lang w:eastAsia="es-MX"/>
+                </w:rPr>
+                <w:t>CPU</w:t>
+              </w:r>
+            </w:hyperlink>
+          </w:p>
+        </w:tc>
+        <w:tc>
+          <w:tcPr>
+            <w:tcW w:w="0" w:type="auto"/>
+            <w:tcBorders>
+              <w:top w:val="nil"/>
+              <w:left w:val="nil"/>
+              <w:bottom w:val="single" w:sz="6" w:space="0" w:color="F0F0F0"/>
+              <w:right w:val="nil"/>
+            </w:tcBorders>
+            <w:shd w:val="clear" w:color="auto" w:fill="FAFAFA"/>
+            <w:tcMar>
+              <w:top w:w="30" w:type="dxa"/>
+              <w:left w:w="150" w:type="dxa"/>
+              <w:bottom w:w="30" w:type="dxa"/>
+              <w:right w:w="150" w:type="dxa"/>
+            </w:tcMar>
+            <w:hideMark/>
+          </w:tcPr>
+          <w:p>
+            <w:pPr>
+              <w:rPr>
+                <w:color w:val="000000"/>
+                <w:lang w:eastAsia="es-MX"/>
+              </w:rPr>
+            </w:pPr>
+            <w:r>
+              <w:rPr>
+                <w:color w:val="000000"/>
+                <w:lang w:eastAsia="es-MX"/>
+              </w:rPr>
+              <w:t>Octa-core (4x2.7 GHz Mongoose M3 &amp; 4x1.8 GHz Cortex-A55) - EMEA</w:t>
+            </w:r>
+            <w:r>
+              <w:rPr>
+                <w:color w:val="000000"/>
+                <w:lang w:eastAsia="es-MX"/>
+              </w:rPr>
+              <w:br/>
+              <w:t>Octa-core (4x2.8 GHz Kryo 385 Gold &amp; 4x1.7 GHz Kryo 385 Silver) - USA/LATAM, China</w:t>
+            </w:r>
+          </w:p>
+        </w:tc>
+      </w:tr>
+      <w:tr>
+        <w:trPr>
+          <w:tblCellSpacing w:w="0" w:type="dxa"/>
+        </w:trPr>
+        <w:tc>
+          <w:tcPr>
+            <w:tcW w:w="1650" w:type="dxa"/>
+            <w:tcBorders>
+              <w:top w:val="nil"/>
+              <w:left w:val="nil"/>
+              <w:bottom w:val="nil"/>
+              <w:right w:val="nil"/>
+            </w:tcBorders>
+            <w:shd w:val="clear" w:color="auto" w:fill="FAFAFA"/>
+            <w:tcMar>
+              <w:top w:w="30" w:type="dxa"/>
+              <w:left w:w="150" w:type="dxa"/>
+              <w:bottom w:w="30" w:type="dxa"/>
+              <w:right w:w="150" w:type="dxa"/>
+            </w:tcMar>
+            <w:hideMark/>
+          </w:tcPr>
+          <w:p>
+            <w:pPr>
+              <w:rPr>
+                <w:lang w:eastAsia="es-MX"/>
+              </w:rPr>
+            </w:pPr>
+            <w:hyperlink r:id="rId8" w:history="1">
+              <w:r>
+                <w:rPr>
+                  <w:color w:val="555555"/>
+                  <w:u w:val="single"/>
+                  <w:bdr w:val="none" w:sz="0" w:space="0" w:color="auto" w:frame="1"/>
+                  <w:lang w:eastAsia="es-MX"/>
+                </w:rPr>
+                <w:t>GPU</w:t>
+              </w:r>
+            </w:hyperlink>
+          </w:p>
+        </w:tc>
+        <w:tc>
+          <w:tcPr>
+            <w:tcW w:w="0" w:type="auto"/>
+            <w:tcBorders>
+              <w:top w:val="nil"/>
+              <w:left w:val="nil"/>
+              <w:bottom w:val="nil"/>
+              <w:right w:val="nil"/>
+            </w:tcBorders>
+            <w:shd w:val="clear" w:color="auto" w:fill="FAFAFA"/>
+            <w:tcMar>
+              <w:top w:w="30" w:type="dxa"/>
+              <w:left w:w="150" w:type="dxa"/>
+              <w:bottom w:w="30" w:type="dxa"/>
+              <w:right w:w="150" w:type="dxa"/>
+            </w:tcMar>
+            <w:hideMark/>
+          </w:tcPr>
+          <w:p>
+            <w:pPr>
+              <w:rPr>
+                <w:color w:val="000000"/>
+                <w:lang w:eastAsia="es-MX"/>
+              </w:rPr>
+            </w:pPr>
+            <w:r>
+              <w:rPr>
+                <w:color w:val="000000"/>
+                <w:lang w:eastAsia="es-MX"/>
+              </w:rPr>
+              <w:t>Mali-G72 MP18 - EMEA</w:t>
+            </w:r>
+            <w:r>
+              <w:rPr>
+                <w:color w:val="000000"/>
+                <w:lang w:eastAsia="es-MX"/>
+              </w:rPr>
+              <w:br/>
+              <w:t>Adreno 630 - USA/LATAM, China</w:t>
+            </w:r>
+          </w:p>
+        </w:tc>
+      </w:tr>
+    </w:tbl>
+    <w:p/>
+    <w:p>
+      <w:r>
+        <w:t>MacBook Pro 13”</w:t>
+      </w:r>
+    </w:p>
+    <w:p/>
+    <w:p>
+      <w:pPr>
+        <w:rPr>
+          <w:shd w:val="clear" w:color="auto" w:fill="FFFFFF"/>
+          <w:lang w:val="en-US" w:eastAsia="es-MX"/>
+        </w:rPr>
+      </w:pPr>
+      <w:r>
+        <w:rPr>
+          <w:b/>
+          <w:bCs/>
+          <w:bdr w:val="none" w:sz="0" w:space="0" w:color="auto" w:frame="1"/>
+          <w:shd w:val="clear" w:color="auto" w:fill="FFFFFF"/>
+          <w:lang w:val="en-US" w:eastAsia="es-MX"/>
+        </w:rPr>
+        <w:t>CPU:</w:t>
+      </w:r>
+      <w:r>
+        <w:rPr>
+          <w:shd w:val="clear" w:color="auto" w:fill="FFFFFF"/>
+          <w:lang w:val="en-US" w:eastAsia="es-MX"/>
+        </w:rPr>
+        <w:t> 1.4GHz Intel Core i5 (quad-core, 8 threads, 8MB cache, up to 3.9GHz)</w:t>
+      </w:r>
+      <w:r>
+        <w:rPr>
+          <w:lang w:val="en-US" w:eastAsia="es-MX"/>
+        </w:rPr>
+        <w:br/>
+      </w:r>
+      <w:r>
+        <w:rPr>
+          <w:b/>
+          <w:bCs/>
+          <w:bdr w:val="none" w:sz="0" w:space="0" w:color="auto" w:frame="1"/>
+          <w:shd w:val="clear" w:color="auto" w:fill="FFFFFF"/>
+          <w:lang w:val="en-US" w:eastAsia="es-MX"/>
+        </w:rPr>
+        <w:t>Graphics:</w:t>
+      </w:r>
+      <w:r>
+        <w:rPr>
+          <w:shd w:val="clear" w:color="auto" w:fill="FFFFFF"/>
+          <w:lang w:val="en-US" w:eastAsia="es-MX"/>
+        </w:rPr>
+        <w:t> Intel Iris Plus Graphics 645</w:t>
+      </w:r>
+      <w:r>
+        <w:rPr>
+          <w:lang w:val="en-US" w:eastAsia="es-MX"/>
+        </w:rPr>
+        <w:br/>
+      </w:r>
+      <w:r>
+        <w:rPr>
+          <w:b/>
+          <w:bCs/>
+          <w:bdr w:val="none" w:sz="0" w:space="0" w:color="auto" w:frame="1"/>
+          <w:shd w:val="clear" w:color="auto" w:fill="FFFFFF"/>
+          <w:lang w:val="en-US" w:eastAsia="es-MX"/>
+        </w:rPr>
+        <w:t>RAM:</w:t>
+      </w:r>
+      <w:r>
+        <w:rPr>
+          <w:shd w:val="clear" w:color="auto" w:fill="FFFFFF"/>
+          <w:lang w:val="en-US" w:eastAsia="es-MX"/>
+        </w:rPr>
+        <w:t> 16GB (2,133MHz LPDDR3)</w:t>
+      </w:r>
+      <w:r>
+        <w:rPr>
+          <w:lang w:val="en-US" w:eastAsia="es-MX"/>
+        </w:rPr>
+        <w:br/>
+      </w:r>
+      <w:r>
+        <w:rPr>
+          <w:b/>
+          <w:bCs/>
+          <w:bdr w:val="none" w:sz="0" w:space="0" w:color="auto" w:frame="1"/>
+          <w:shd w:val="clear" w:color="auto" w:fill="FFFFFF"/>
+          <w:lang w:val="en-US" w:eastAsia="es-MX"/>
+        </w:rPr>
+        <w:t>Screen:</w:t>
+      </w:r>
+      <w:r>
+        <w:rPr>
+          <w:shd w:val="clear" w:color="auto" w:fill="FFFFFF"/>
+          <w:lang w:val="en-US" w:eastAsia="es-MX"/>
+        </w:rPr>
+        <w:t> 13.3-inch, 2,560 x 1,600 Retina display (backlit LED, IPS, 500 nits brightness, wide color P3 gamut)</w:t>
+      </w:r>
+    </w:p>
+    <w:p>
+      <w:pPr>
+        <w:rPr>
+          <w:shd w:val="clear" w:color="auto" w:fill="FFFFFF"/>
+          <w:lang w:val="en-US" w:eastAsia="es-MX"/>
+        </w:rPr>
+      </w:pPr>
+    </w:p>
+    <w:p>
+      <w:pPr>
+        <w:pStyle w:val="Subttulo"/>
+        <w:rPr>
+          <w:rFonts w:eastAsia="Times New Roman"/>
+          <w:shd w:val="clear" w:color="auto" w:fill="FFFFFF"/>
+          <w:lang w:val="en-US" w:eastAsia="es-MX"/>
+        </w:rPr>
+      </w:pPr>
+      <w:proofErr w:type="spellStart"/>
+      <w:r>
+        <w:rPr>
+          <w:rFonts w:eastAsia="Times New Roman"/>
+          <w:shd w:val="clear" w:color="auto" w:fill="FFFFFF"/>
+          <w:lang w:val="en-US" w:eastAsia="es-MX"/>
+        </w:rPr>
+        <w:t>Requerimientos</w:t>
+      </w:r>
+      <w:proofErr w:type="spellEnd"/>
+      <w:r>
+        <w:rPr>
+          <w:rFonts w:eastAsia="Times New Roman"/>
+          <w:shd w:val="clear" w:color="auto" w:fill="FFFFFF"/>
+          <w:lang w:val="en-US" w:eastAsia="es-MX"/>
+        </w:rPr>
+        <w:t xml:space="preserve"> de </w:t>
+      </w:r>
+      <w:proofErr w:type="spellStart"/>
+      <w:r>
+        <w:rPr>
+          <w:rFonts w:eastAsia="Times New Roman"/>
+          <w:shd w:val="clear" w:color="auto" w:fill="FFFFFF"/>
+          <w:lang w:val="en-US" w:eastAsia="es-MX"/>
+        </w:rPr>
+        <w:t>Entorno</w:t>
+      </w:r>
+      <w:proofErr w:type="spellEnd"/>
+    </w:p>
+    <w:p>
+      <w:pPr>
+        <w:pStyle w:val="Prrafodelista"/>
+        <w:numPr>
+          <w:ilvl w:val="0"/>
+          <w:numId w:val="8"/>
+        </w:numPr>
+        <w:rPr>
+          <w:lang w:val="en-US"/>
+        </w:rPr>
+      </w:pPr>
+      <w:r>
+        <w:rPr>
+          <w:lang w:val="en-US"/>
+        </w:rPr>
+        <w:t>PyCharm</w:t>
+      </w:r>
+    </w:p>
+    <w:p>
+      <w:pPr>
+        <w:pStyle w:val="Prrafodelista"/>
+        <w:numPr>
+          <w:ilvl w:val="0"/>
+          <w:numId w:val="8"/>
+        </w:numPr>
+        <w:rPr>
+          <w:lang w:val="en-US"/>
+        </w:rPr>
+      </w:pPr>
+      <w:r>
+        <w:rPr>
+          <w:lang w:val="en-US"/>
+        </w:rPr>
+        <w:t xml:space="preserve">Python 2.7 </w:t>
+      </w:r>
+    </w:p>
+    <w:p>
+      <w:pPr>
+        <w:pStyle w:val="Prrafodelista"/>
+        <w:numPr>
+          <w:ilvl w:val="0"/>
+          <w:numId w:val="8"/>
+        </w:numPr>
+        <w:rPr>
+          <w:lang w:val="en-US"/>
+        </w:rPr>
+      </w:pPr>
+      <w:proofErr w:type="spellStart"/>
+      <w:r>
+        <w:rPr>
+          <w:lang w:val="en-US"/>
+        </w:rPr>
+        <w:t>Adb</w:t>
+      </w:r>
+      <w:proofErr w:type="spellEnd"/>
+      <w:r>
+        <w:rPr>
+          <w:lang w:val="en-US"/>
+        </w:rPr>
+        <w:t xml:space="preserve"> </w:t>
+      </w:r>
+      <w:proofErr w:type="spellStart"/>
+      <w:r>
+        <w:rPr>
+          <w:lang w:val="en-US"/>
+        </w:rPr>
+        <w:t>ui</w:t>
+      </w:r>
+      <w:proofErr w:type="spellEnd"/>
+      <w:r>
+        <w:rPr>
+          <w:lang w:val="en-US"/>
+        </w:rPr>
+        <w:t xml:space="preserve"> </w:t>
+      </w:r>
+      <w:proofErr w:type="spellStart"/>
+      <w:r>
+        <w:rPr>
+          <w:lang w:val="en-US"/>
+        </w:rPr>
+        <w:t>automator</w:t>
+      </w:r>
+      <w:proofErr w:type="spellEnd"/>
+    </w:p>
+    <w:p>
+      <w:pPr>
+        <w:pStyle w:val="Prrafodelista"/>
+        <w:numPr>
+          <w:ilvl w:val="0"/>
+          <w:numId w:val="8"/>
+        </w:numPr>
+      </w:pPr>
+      <w:r>
+        <w:t>Librería de twilio para Python</w:t>
+      </w:r>
+      <w:bookmarkStart w:id="0" w:name="_heading=h.2bn6wsx" w:colFirst="0" w:colLast="0"/>
+      <w:bookmarkEnd w:id="0"/>
+    </w:p>
+    <w:p>
+      <w:pPr>
+        <w:pStyle w:val="Prrafodelista"/>
+        <w:numPr>
+          <w:ilvl w:val="0"/>
+          <w:numId w:val="8"/>
+        </w:numPr>
+      </w:pPr>
+      <w:r>
+        <w:t>Credenciales de Twilio</w:t>
+      </w:r>
+    </w:p>
+    <w:p>
+      <w:pPr>
+        <w:rPr>
+          <w:lang w:eastAsia="es-MX"/>
+        </w:rPr>
+      </w:pPr>
+    </w:p>
     <w:p/>
     <w:sectPr>
       <w:pgSz w:w="12240" w:h="15840"/>
@@ -2022,6 +2688,232 @@
       </w:pPr>
     </w:lvl>
   </w:abstractNum>
+  <w:abstractNum w:abstractNumId="6" w15:restartNumberingAfterBreak="0">
+    <w:nsid w:val="636321B9"/>
+    <w:multiLevelType w:val="multilevel"/>
+    <w:tmpl w:val="F752970C"/>
+    <w:lvl w:ilvl="0">
+      <w:start w:val="1"/>
+      <w:numFmt w:val="bullet"/>
+      <w:lvlText w:val="●"/>
+      <w:lvlJc w:val="left"/>
+      <w:pPr>
+        <w:ind w:left="720" w:hanging="360"/>
+      </w:pPr>
+      <w:rPr>
+        <w:u w:val="none"/>
+      </w:rPr>
+    </w:lvl>
+    <w:lvl w:ilvl="1">
+      <w:start w:val="1"/>
+      <w:numFmt w:val="bullet"/>
+      <w:lvlText w:val="○"/>
+      <w:lvlJc w:val="left"/>
+      <w:pPr>
+        <w:ind w:left="1440" w:hanging="360"/>
+      </w:pPr>
+      <w:rPr>
+        <w:u w:val="none"/>
+      </w:rPr>
+    </w:lvl>
+    <w:lvl w:ilvl="2">
+      <w:start w:val="1"/>
+      <w:numFmt w:val="bullet"/>
+      <w:lvlText w:val="■"/>
+      <w:lvlJc w:val="left"/>
+      <w:pPr>
+        <w:ind w:left="2160" w:hanging="360"/>
+      </w:pPr>
+      <w:rPr>
+        <w:u w:val="none"/>
+      </w:rPr>
+    </w:lvl>
+    <w:lvl w:ilvl="3">
+      <w:start w:val="1"/>
+      <w:numFmt w:val="bullet"/>
+      <w:lvlText w:val="●"/>
+      <w:lvlJc w:val="left"/>
+      <w:pPr>
+        <w:ind w:left="2880" w:hanging="360"/>
+      </w:pPr>
+      <w:rPr>
+        <w:u w:val="none"/>
+      </w:rPr>
+    </w:lvl>
+    <w:lvl w:ilvl="4">
+      <w:start w:val="1"/>
+      <w:numFmt w:val="bullet"/>
+      <w:lvlText w:val="○"/>
+      <w:lvlJc w:val="left"/>
+      <w:pPr>
+        <w:ind w:left="3600" w:hanging="360"/>
+      </w:pPr>
+      <w:rPr>
+        <w:u w:val="none"/>
+      </w:rPr>
+    </w:lvl>
+    <w:lvl w:ilvl="5">
+      <w:start w:val="1"/>
+      <w:numFmt w:val="bullet"/>
+      <w:lvlText w:val="■"/>
+      <w:lvlJc w:val="left"/>
+      <w:pPr>
+        <w:ind w:left="4320" w:hanging="360"/>
+      </w:pPr>
+      <w:rPr>
+        <w:u w:val="none"/>
+      </w:rPr>
+    </w:lvl>
+    <w:lvl w:ilvl="6">
+      <w:start w:val="1"/>
+      <w:numFmt w:val="bullet"/>
+      <w:lvlText w:val="●"/>
+      <w:lvlJc w:val="left"/>
+      <w:pPr>
+        <w:ind w:left="5040" w:hanging="360"/>
+      </w:pPr>
+      <w:rPr>
+        <w:u w:val="none"/>
+      </w:rPr>
+    </w:lvl>
+    <w:lvl w:ilvl="7">
+      <w:start w:val="1"/>
+      <w:numFmt w:val="bullet"/>
+      <w:lvlText w:val="○"/>
+      <w:lvlJc w:val="left"/>
+      <w:pPr>
+        <w:ind w:left="5760" w:hanging="360"/>
+      </w:pPr>
+      <w:rPr>
+        <w:u w:val="none"/>
+      </w:rPr>
+    </w:lvl>
+    <w:lvl w:ilvl="8">
+      <w:start w:val="1"/>
+      <w:numFmt w:val="bullet"/>
+      <w:lvlText w:val="■"/>
+      <w:lvlJc w:val="left"/>
+      <w:pPr>
+        <w:ind w:left="6480" w:hanging="360"/>
+      </w:pPr>
+      <w:rPr>
+        <w:u w:val="none"/>
+      </w:rPr>
+    </w:lvl>
+  </w:abstractNum>
+  <w:abstractNum w:abstractNumId="7" w15:restartNumberingAfterBreak="0">
+    <w:nsid w:val="752E49EF"/>
+    <w:multiLevelType w:val="hybridMultilevel"/>
+    <w:tmpl w:val="44443206"/>
+    <w:lvl w:ilvl="0" w:tplc="080A0001">
+      <w:start w:val="1"/>
+      <w:numFmt w:val="bullet"/>
+      <w:lvlText w:val=""/>
+      <w:lvlJc w:val="left"/>
+      <w:pPr>
+        <w:ind w:left="720" w:hanging="360"/>
+      </w:pPr>
+      <w:rPr>
+        <w:rFonts w:ascii="Symbol" w:hAnsi="Symbol" w:hint="default"/>
+      </w:rPr>
+    </w:lvl>
+    <w:lvl w:ilvl="1" w:tplc="080A0003" w:tentative="1">
+      <w:start w:val="1"/>
+      <w:numFmt w:val="bullet"/>
+      <w:lvlText w:val="o"/>
+      <w:lvlJc w:val="left"/>
+      <w:pPr>
+        <w:ind w:left="1440" w:hanging="360"/>
+      </w:pPr>
+      <w:rPr>
+        <w:rFonts w:ascii="Courier New" w:hAnsi="Courier New" w:cs="Courier New" w:hint="default"/>
+      </w:rPr>
+    </w:lvl>
+    <w:lvl w:ilvl="2" w:tplc="080A0005" w:tentative="1">
+      <w:start w:val="1"/>
+      <w:numFmt w:val="bullet"/>
+      <w:lvlText w:val=""/>
+      <w:lvlJc w:val="left"/>
+      <w:pPr>
+        <w:ind w:left="2160" w:hanging="360"/>
+      </w:pPr>
+      <w:rPr>
+        <w:rFonts w:ascii="Wingdings" w:hAnsi="Wingdings" w:hint="default"/>
+      </w:rPr>
+    </w:lvl>
+    <w:lvl w:ilvl="3" w:tplc="080A0001" w:tentative="1">
+      <w:start w:val="1"/>
+      <w:numFmt w:val="bullet"/>
+      <w:lvlText w:val=""/>
+      <w:lvlJc w:val="left"/>
+      <w:pPr>
+        <w:ind w:left="2880" w:hanging="360"/>
+      </w:pPr>
+      <w:rPr>
+        <w:rFonts w:ascii="Symbol" w:hAnsi="Symbol" w:hint="default"/>
+      </w:rPr>
+    </w:lvl>
+    <w:lvl w:ilvl="4" w:tplc="080A0003" w:tentative="1">
+      <w:start w:val="1"/>
+      <w:numFmt w:val="bullet"/>
+      <w:lvlText w:val="o"/>
+      <w:lvlJc w:val="left"/>
+      <w:pPr>
+        <w:ind w:left="3600" w:hanging="360"/>
+      </w:pPr>
+      <w:rPr>
+        <w:rFonts w:ascii="Courier New" w:hAnsi="Courier New" w:cs="Courier New" w:hint="default"/>
+      </w:rPr>
+    </w:lvl>
+    <w:lvl w:ilvl="5" w:tplc="080A0005" w:tentative="1">
+      <w:start w:val="1"/>
+      <w:numFmt w:val="bullet"/>
+      <w:lvlText w:val=""/>
+      <w:lvlJc w:val="left"/>
+      <w:pPr>
+        <w:ind w:left="4320" w:hanging="360"/>
+      </w:pPr>
+      <w:rPr>
+        <w:rFonts w:ascii="Wingdings" w:hAnsi="Wingdings" w:hint="default"/>
+      </w:rPr>
+    </w:lvl>
+    <w:lvl w:ilvl="6" w:tplc="080A0001" w:tentative="1">
+      <w:start w:val="1"/>
+      <w:numFmt w:val="bullet"/>
+      <w:lvlText w:val=""/>
+      <w:lvlJc w:val="left"/>
+      <w:pPr>
+        <w:ind w:left="5040" w:hanging="360"/>
+      </w:pPr>
+      <w:rPr>
+        <w:rFonts w:ascii="Symbol" w:hAnsi="Symbol" w:hint="default"/>
+      </w:rPr>
+    </w:lvl>
+    <w:lvl w:ilvl="7" w:tplc="080A0003" w:tentative="1">
+      <w:start w:val="1"/>
+      <w:numFmt w:val="bullet"/>
+      <w:lvlText w:val="o"/>
+      <w:lvlJc w:val="left"/>
+      <w:pPr>
+        <w:ind w:left="5760" w:hanging="360"/>
+      </w:pPr>
+      <w:rPr>
+        <w:rFonts w:ascii="Courier New" w:hAnsi="Courier New" w:cs="Courier New" w:hint="default"/>
+      </w:rPr>
+    </w:lvl>
+    <w:lvl w:ilvl="8" w:tplc="080A0005" w:tentative="1">
+      <w:start w:val="1"/>
+      <w:numFmt w:val="bullet"/>
+      <w:lvlText w:val=""/>
+      <w:lvlJc w:val="left"/>
+      <w:pPr>
+        <w:ind w:left="6480" w:hanging="360"/>
+      </w:pPr>
+      <w:rPr>
+        <w:rFonts w:ascii="Wingdings" w:hAnsi="Wingdings" w:hint="default"/>
+      </w:rPr>
+    </w:lvl>
+  </w:abstractNum>
   <w:num w:numId="1">
     <w:abstractNumId w:val="1"/>
   </w:num>
@@ -2039,6 +2931,12 @@
   </w:num>
   <w:num w:numId="6">
     <w:abstractNumId w:val="2"/>
+  </w:num>
+  <w:num w:numId="7">
+    <w:abstractNumId w:val="6"/>
+  </w:num>
+  <w:num w:numId="8">
+    <w:abstractNumId w:val="7"/>
   </w:num>
 </w:numbering>
 </file>
@@ -2459,6 +3357,32 @@
       <w:szCs w:val="32"/>
     </w:rPr>
   </w:style>
+  <w:style w:type="paragraph" w:styleId="Ttulo4">
+    <w:name w:val="heading 4"/>
+    <w:basedOn w:val="Normal"/>
+    <w:next w:val="Normal"/>
+    <w:link w:val="Ttulo4Car"/>
+    <w:uiPriority w:val="9"/>
+    <w:semiHidden/>
+    <w:unhideWhenUsed/>
+    <w:qFormat/>
+    <w:rsid w:val="00F172D0"/>
+    <w:pPr>
+      <w:keepNext/>
+      <w:keepLines/>
+      <w:spacing w:before="40" w:line="276" w:lineRule="auto"/>
+      <w:outlineLvl w:val="3"/>
+    </w:pPr>
+    <w:rPr>
+      <w:rFonts w:asciiTheme="majorHAnsi" w:eastAsiaTheme="majorEastAsia" w:hAnsiTheme="majorHAnsi" w:cstheme="majorBidi"/>
+      <w:i/>
+      <w:iCs/>
+      <w:color w:val="2F5496" w:themeColor="accent1" w:themeShade="BF"/>
+      <w:sz w:val="22"/>
+      <w:szCs w:val="22"/>
+      <w:lang w:val="es-419"/>
+    </w:rPr>
+  </w:style>
   <w:style w:type="character" w:default="1" w:styleId="Fuentedeprrafopredeter">
     <w:name w:val="Default Paragraph Font"/>
     <w:uiPriority w:val="1"/>
@@ -4382,6 +5306,58 @@
         <w:shd w:val="clear" w:color="auto" w:fill="FBE4D5" w:themeFill="accent2" w:themeFillTint="33"/>
       </w:tcPr>
     </w:tblStylePr>
+  </w:style>
+  <w:style w:type="character" w:styleId="nfasissutil">
+    <w:name w:val="Subtle Emphasis"/>
+    <w:basedOn w:val="Fuentedeprrafopredeter"/>
+    <w:uiPriority w:val="19"/>
+    <w:qFormat/>
+    <w:rsid w:val="009E537A"/>
+    <w:rPr>
+      <w:i/>
+      <w:iCs/>
+      <w:color w:val="404040" w:themeColor="text1" w:themeTint="BF"/>
+    </w:rPr>
+  </w:style>
+  <w:style w:type="character" w:styleId="Hipervnculo">
+    <w:name w:val="Hyperlink"/>
+    <w:basedOn w:val="Fuentedeprrafopredeter"/>
+    <w:uiPriority w:val="99"/>
+    <w:semiHidden/>
+    <w:unhideWhenUsed/>
+    <w:rsid w:val="009E537A"/>
+    <w:rPr>
+      <w:color w:val="0000FF"/>
+      <w:u w:val="single"/>
+    </w:rPr>
+  </w:style>
+  <w:style w:type="character" w:styleId="Textoennegrita">
+    <w:name w:val="Strong"/>
+    <w:basedOn w:val="Fuentedeprrafopredeter"/>
+    <w:uiPriority w:val="22"/>
+    <w:qFormat/>
+    <w:rsid w:val="009E537A"/>
+    <w:rPr>
+      <w:b/>
+      <w:bCs/>
+    </w:rPr>
+  </w:style>
+  <w:style w:type="character" w:customStyle="1" w:styleId="Ttulo4Car">
+    <w:name w:val="Título 4 Car"/>
+    <w:basedOn w:val="Fuentedeprrafopredeter"/>
+    <w:link w:val="Ttulo4"/>
+    <w:uiPriority w:val="9"/>
+    <w:semiHidden/>
+    <w:rsid w:val="00F172D0"/>
+    <w:rPr>
+      <w:rFonts w:asciiTheme="majorHAnsi" w:eastAsiaTheme="majorEastAsia" w:hAnsiTheme="majorHAnsi" w:cstheme="majorBidi"/>
+      <w:i/>
+      <w:iCs/>
+      <w:color w:val="2F5496" w:themeColor="accent1" w:themeShade="BF"/>
+      <w:sz w:val="22"/>
+      <w:szCs w:val="22"/>
+      <w:lang w:val="es-419"/>
+    </w:rPr>
   </w:style>
 </w:styles>
 </file>

</xml_diff>